<commit_message>
Add Left run method, some fixed in Gaussian method
</commit_message>
<xml_diff>
--- a/Gaussian method/Метод Гаусса отчёт.docx
+++ b/Gaussian method/Метод Гаусса отчёт.docx
@@ -4149,13 +4149,22 @@
           <w:rFonts w:ascii="Times New Roman" w:eastAsiaTheme="minorEastAsia" w:hAnsi="Times New Roman" w:cs="Times New Roman"/>
           <w:sz w:val="24"/>
         </w:rPr>
-        <w:t xml:space="preserve"> и т.д. В итоге получаем формулу для нахождения</w:t>
-      </w:r>
+        <w:t xml:space="preserve"> и т.д</w:t>
+      </w:r>
+      <w:bookmarkStart w:id="0" w:name="_GoBack"/>
+      <w:bookmarkEnd w:id="0"/>
       <w:r>
         <w:rPr>
           <w:rFonts w:ascii="Times New Roman" w:eastAsiaTheme="minorEastAsia" w:hAnsi="Times New Roman" w:cs="Times New Roman"/>
           <w:sz w:val="24"/>
         </w:rPr>
+        <w:t>. В итоге получаем формулу для нахождения</w:t>
+      </w:r>
+      <w:r>
+        <w:rPr>
+          <w:rFonts w:ascii="Times New Roman" w:eastAsiaTheme="minorEastAsia" w:hAnsi="Times New Roman" w:cs="Times New Roman"/>
+          <w:sz w:val="24"/>
+        </w:rPr>
         <w:t xml:space="preserve"> </w:t>
       </w:r>
       <w:r>
@@ -4185,7 +4194,14 @@
           <w:rFonts w:ascii="Times New Roman" w:eastAsiaTheme="minorEastAsia" w:hAnsi="Times New Roman" w:cs="Times New Roman"/>
           <w:sz w:val="24"/>
         </w:rPr>
-        <w:t xml:space="preserve">. </w:t>
+        <w:t>:</w:t>
+      </w:r>
+      <w:r>
+        <w:rPr>
+          <w:rFonts w:ascii="Times New Roman" w:eastAsiaTheme="minorEastAsia" w:hAnsi="Times New Roman" w:cs="Times New Roman"/>
+          <w:sz w:val="24"/>
+        </w:rPr>
+        <w:t xml:space="preserve"> </w:t>
       </w:r>
       <m:oMath>
         <m:sSub>
@@ -5859,7 +5875,6 @@
           <w:rFonts w:ascii="Times New Roman" w:hAnsi="Times New Roman" w:cs="Times New Roman"/>
           <w:b/>
           <w:sz w:val="24"/>
-          <w:lang w:val="en-US"/>
         </w:rPr>
         <w:t>6.</w:t>
       </w:r>
@@ -6074,7 +6089,6 @@
         <w:rPr>
           <w:rFonts w:ascii="Times New Roman" w:eastAsiaTheme="minorEastAsia" w:hAnsi="Times New Roman" w:cs="Times New Roman"/>
           <w:sz w:val="24"/>
-          <w:lang w:val="en-US"/>
         </w:rPr>
         <w:t xml:space="preserve"> </w:t>
       </w:r>
@@ -6125,7 +6139,6 @@
           <w:rPr>
             <w:rFonts w:ascii="Cambria Math" w:eastAsiaTheme="minorEastAsia" w:hAnsi="Cambria Math" w:cs="Times New Roman"/>
             <w:sz w:val="24"/>
-            <w:lang w:val="en-US"/>
           </w:rPr>
           <m:t>|</m:t>
         </m:r>
@@ -6157,7 +6170,6 @@
           <w:rPr>
             <w:rFonts w:ascii="Cambria Math" w:eastAsiaTheme="minorEastAsia" w:hAnsi="Cambria Math" w:cs="Times New Roman"/>
             <w:sz w:val="24"/>
-            <w:lang w:val="en-US"/>
           </w:rPr>
           <m:t>|</m:t>
         </m:r>
@@ -6209,7 +6221,6 @@
         <w:rPr>
           <w:rFonts w:ascii="Times New Roman" w:eastAsiaTheme="minorEastAsia" w:hAnsi="Times New Roman" w:cs="Times New Roman"/>
           <w:sz w:val="24"/>
-          <w:lang w:val="en-US"/>
         </w:rPr>
         <w:t>.</w:t>
       </w:r>
@@ -6258,7 +6269,6 @@
           <w:color w:val="000000"/>
           <w:sz w:val="19"/>
           <w:szCs w:val="19"/>
-          <w:lang w:val="en-US"/>
         </w:rPr>
       </w:pPr>
       <w:r>
@@ -6267,17 +6277,25 @@
           <w:color w:val="808080"/>
           <w:sz w:val="19"/>
           <w:szCs w:val="19"/>
-          <w:lang w:val="en-US"/>
-        </w:rPr>
-        <w:t>#include</w:t>
-      </w:r>
-      <w:r>
-        <w:rPr>
-          <w:rFonts w:ascii="Consolas" w:hAnsi="Consolas" w:cs="Consolas"/>
-          <w:color w:val="000000"/>
-          <w:sz w:val="19"/>
-          <w:szCs w:val="19"/>
-          <w:lang w:val="en-US"/>
+        </w:rPr>
+        <w:t>#</w:t>
+      </w:r>
+      <w:r>
+        <w:rPr>
+          <w:rFonts w:ascii="Consolas" w:hAnsi="Consolas" w:cs="Consolas"/>
+          <w:color w:val="808080"/>
+          <w:sz w:val="19"/>
+          <w:szCs w:val="19"/>
+          <w:lang w:val="en-US"/>
+        </w:rPr>
+        <w:t>include</w:t>
+      </w:r>
+      <w:r>
+        <w:rPr>
+          <w:rFonts w:ascii="Consolas" w:hAnsi="Consolas" w:cs="Consolas"/>
+          <w:color w:val="000000"/>
+          <w:sz w:val="19"/>
+          <w:szCs w:val="19"/>
         </w:rPr>
         <w:t xml:space="preserve"> </w:t>
       </w:r>
@@ -6287,7 +6305,6 @@
           <w:color w:val="A31515"/>
           <w:sz w:val="19"/>
           <w:szCs w:val="19"/>
-          <w:lang w:val="en-US"/>
         </w:rPr>
         <w:t>&lt;</w:t>
       </w:r>
@@ -6309,7 +6326,6 @@
           <w:color w:val="A31515"/>
           <w:sz w:val="19"/>
           <w:szCs w:val="19"/>
-          <w:lang w:val="en-US"/>
         </w:rPr>
         <w:t>&gt;</w:t>
       </w:r>
@@ -22890,7 +22906,19 @@
                     <pic:cNvPicPr/>
                   </pic:nvPicPr>
                   <pic:blipFill>
-                    <a:blip r:embed="rId5"/>
+                    <a:blip r:embed="rId5">
+                      <a:extLst>
+                        <a:ext uri="{BEBA8EAE-BF5A-486C-A8C5-ECC9F3942E4B}">
+                          <a14:imgProps xmlns:a14="http://schemas.microsoft.com/office/drawing/2010/main">
+                            <a14:imgLayer r:embed="rId6">
+                              <a14:imgEffect>
+                                <a14:brightnessContrast bright="40000" contrast="-40000"/>
+                              </a14:imgEffect>
+                            </a14:imgLayer>
+                          </a14:imgProps>
+                        </a:ext>
+                      </a:extLst>
+                    </a:blip>
                     <a:stretch>
                       <a:fillRect/>
                     </a:stretch>
@@ -22960,8 +22988,6 @@
         </w:rPr>
         <w:t>Метод Гаусса является точным методом решения СЛАУ, погрешность которого возникает лишь в хранении переменных с плавающей точкой. Использование выбора главного элемента по матрице позволяет минимизировать погрешность, используя наибольшие элементы по модулю для элементарных преобразований матрицы.</w:t>
       </w:r>
-      <w:bookmarkStart w:id="0" w:name="_GoBack"/>
-      <w:bookmarkEnd w:id="0"/>
     </w:p>
     <w:sectPr>
       <w:pgSz w:w="11906" w:h="16838"/>
@@ -23673,7 +23699,7 @@
 </file>
 
 <file path=customXml/itemProps1.xml><?xml version="1.0" encoding="utf-8"?>
-<ds:datastoreItem xmlns:ds="http://schemas.openxmlformats.org/officeDocument/2006/customXml" ds:itemID="{A6B17086-27E1-43CD-9871-8B1BF9633B2A}">
+<ds:datastoreItem xmlns:ds="http://schemas.openxmlformats.org/officeDocument/2006/customXml" ds:itemID="{EF692A88-7406-4A3C-A255-7EF59219BCB1}">
   <ds:schemaRefs>
     <ds:schemaRef ds:uri="http://schemas.openxmlformats.org/officeDocument/2006/bibliography"/>
   </ds:schemaRefs>

</xml_diff>